<commit_message>
adding video record and readme file
</commit_message>
<xml_diff>
--- a/GET_manual_task/atm test cases.docx
+++ b/GET_manual_task/atm test cases.docx
@@ -6,13 +6,19 @@
       <w:pPr>
         <w:jc w:val="center"/>
         <w:rPr>
+          <w:b/>
+          <w:bCs/>
           <w:sz w:val="32"/>
           <w:szCs w:val="32"/>
           <w:u w:val="single"/>
         </w:rPr>
       </w:pPr>
-      <w:r>
-        <w:rPr>
+      <w:bookmarkStart w:id="0" w:name="_GoBack"/>
+      <w:bookmarkEnd w:id="0"/>
+      <w:r>
+        <w:rPr>
+          <w:b/>
+          <w:bCs/>
           <w:sz w:val="32"/>
           <w:szCs w:val="32"/>
           <w:u w:val="single"/>
@@ -63,21 +69,7 @@
           <w:sz w:val="28"/>
           <w:szCs w:val="28"/>
         </w:rPr>
-        <w:t xml:space="preserve">user </w:t>
-      </w:r>
-      <w:r>
-        <w:rPr>
-          <w:sz w:val="28"/>
-          <w:szCs w:val="28"/>
-        </w:rPr>
-        <w:t>matche</w:t>
-      </w:r>
-      <w:r>
-        <w:rPr>
-          <w:sz w:val="28"/>
-          <w:szCs w:val="28"/>
-        </w:rPr>
-        <w:t xml:space="preserve">s </w:t>
+        <w:t xml:space="preserve">user matches </w:t>
       </w:r>
       <w:r>
         <w:rPr>
@@ -192,14 +184,7 @@
           <w:sz w:val="28"/>
           <w:szCs w:val="28"/>
         </w:rPr>
-        <w:t>4</w:t>
-      </w:r>
-      <w:r>
-        <w:rPr>
-          <w:sz w:val="28"/>
-          <w:szCs w:val="28"/>
-        </w:rPr>
-        <w:t xml:space="preserve">-Verify that user if user mismatch thumbprint </w:t>
+        <w:t xml:space="preserve">4-Verify that user if user mismatch thumbprint </w:t>
       </w:r>
       <w:r>
         <w:rPr>
@@ -416,14 +401,7 @@
           <w:sz w:val="28"/>
           <w:szCs w:val="28"/>
         </w:rPr>
-        <w:t>8-</w:t>
-      </w:r>
-      <w:r>
-        <w:rPr>
-          <w:sz w:val="28"/>
-          <w:szCs w:val="28"/>
-        </w:rPr>
-        <w:t xml:space="preserve">Verify that if user mismatch </w:t>
+        <w:t xml:space="preserve">8-Verify that if user mismatch </w:t>
       </w:r>
       <w:r>
         <w:rPr>
@@ -543,8 +521,6 @@
         </w:rPr>
         <w:t>11- Verify that user can do thumbprint verification then the system goes to PIN verification and user enter valid PIN number then user complete ATM transaction successfully</w:t>
       </w:r>
-      <w:bookmarkStart w:id="0" w:name="_GoBack"/>
-      <w:bookmarkEnd w:id="0"/>
     </w:p>
     <w:sectPr>
       <w:pgSz w:w="12240" w:h="15840"/>

</xml_diff>